<commit_message>
Develop Formulir Merger Hak Tanggungan
</commit_message>
<xml_diff>
--- a/public/formulir/GantiNamaPemegangHT.docx
+++ b/public/formulir/GantiNamaPemegangHT.docx
@@ -1,6 +1,6 @@
 
 <file path=word/document.xml><?xml version="1.0" encoding="utf-8"?>
-<w:document xmlns:wpc="http://schemas.microsoft.com/office/word/2010/wordprocessingCanvas" xmlns:cx="http://schemas.microsoft.com/office/drawing/2014/chartex" xmlns:cx1="http://schemas.microsoft.com/office/drawing/2015/9/8/chartex" xmlns:cx2="http://schemas.microsoft.com/office/drawing/2015/10/21/chartex" xmlns:cx3="http://schemas.microsoft.com/office/drawing/2016/5/9/chartex" xmlns:cx4="http://schemas.microsoft.com/office/drawing/2016/5/10/chartex" xmlns:cx5="http://schemas.microsoft.com/office/drawing/2016/5/11/chartex" xmlns:cx6="http://schemas.microsoft.com/office/drawing/2016/5/12/chartex" xmlns:cx7="http://schemas.microsoft.com/office/drawing/2016/5/13/chartex" xmlns:cx8="http://schemas.microsoft.com/office/drawing/2016/5/14/chartex" xmlns:mc="http://schemas.openxmlformats.org/markup-compatibility/2006" xmlns:aink="http://schemas.microsoft.com/office/drawing/2016/ink" xmlns:am3d="http://schemas.microsoft.com/office/drawing/2017/model3d" xmlns:o="urn:schemas-microsoft-com:office:office" xmlns:oel="http://schemas.microsoft.com/office/2019/extlst" xmlns:r="http://schemas.openxmlformats.org/officeDocument/2006/relationships" xmlns:m="http://schemas.openxmlformats.org/officeDocument/2006/math" xmlns:v="urn:schemas-microsoft-com:vml" xmlns:wp14="http://schemas.microsoft.com/office/word/2010/wordprocessingDrawing" xmlns:wp="http://schemas.openxmlformats.org/drawingml/2006/wordprocessingDrawing" xmlns:w10="urn:schemas-microsoft-com:office:word" xmlns:w="http://schemas.openxmlformats.org/wordprocessingml/2006/main" xmlns:w14="http://schemas.microsoft.com/office/word/2010/wordml" xmlns:w15="http://schemas.microsoft.com/office/word/2012/wordml" xmlns:w16cex="http://schemas.microsoft.com/office/word/2018/wordml/cex" xmlns:w16cid="http://schemas.microsoft.com/office/word/2016/wordml/cid" xmlns:w16="http://schemas.microsoft.com/office/word/2018/wordml" xmlns:w16du="http://schemas.microsoft.com/office/word/2023/wordml/word16du" xmlns:w16sdtdh="http://schemas.microsoft.com/office/word/2020/wordml/sdtdatahash" xmlns:w16sdtfl="http://schemas.microsoft.com/office/word/2024/wordml/sdtformatlock" xmlns:w16se="http://schemas.microsoft.com/office/word/2015/wordml/symex" xmlns:wpg="http://schemas.microsoft.com/office/word/2010/wordprocessingGroup" xmlns:wpi="http://schemas.microsoft.com/office/word/2010/wordprocessingInk" xmlns:wne="http://schemas.microsoft.com/office/word/2006/wordml" xmlns:wps="http://schemas.microsoft.com/office/word/2010/wordprocessingShape" mc:Ignorable="w14 w15 w16se w16cid w16 w16cex w16sdtdh w16sdtfl w16du wp14">
+<w:document xmlns:wpc="http://schemas.microsoft.com/office/word/2010/wordprocessingCanvas" xmlns:cx="http://schemas.microsoft.com/office/drawing/2014/chartex" xmlns:cx1="http://schemas.microsoft.com/office/drawing/2015/9/8/chartex" xmlns:cx2="http://schemas.microsoft.com/office/drawing/2015/10/21/chartex" xmlns:cx3="http://schemas.microsoft.com/office/drawing/2016/5/9/chartex" xmlns:cx4="http://schemas.microsoft.com/office/drawing/2016/5/10/chartex" xmlns:cx5="http://schemas.microsoft.com/office/drawing/2016/5/11/chartex" xmlns:cx6="http://schemas.microsoft.com/office/drawing/2016/5/12/chartex" xmlns:cx7="http://schemas.microsoft.com/office/drawing/2016/5/13/chartex" xmlns:cx8="http://schemas.microsoft.com/office/drawing/2016/5/14/chartex" xmlns:mc="http://schemas.openxmlformats.org/markup-compatibility/2006" xmlns:aink="http://schemas.microsoft.com/office/drawing/2016/ink" xmlns:am3d="http://schemas.microsoft.com/office/drawing/2017/model3d" xmlns:o="urn:schemas-microsoft-com:office:office" xmlns:r="http://schemas.openxmlformats.org/officeDocument/2006/relationships" xmlns:m="http://schemas.openxmlformats.org/officeDocument/2006/math" xmlns:v="urn:schemas-microsoft-com:vml" xmlns:wp14="http://schemas.microsoft.com/office/word/2010/wordprocessingDrawing" xmlns:wp="http://schemas.openxmlformats.org/drawingml/2006/wordprocessingDrawing" xmlns:w10="urn:schemas-microsoft-com:office:word" xmlns:w="http://schemas.openxmlformats.org/wordprocessingml/2006/main" xmlns:w14="http://schemas.microsoft.com/office/word/2010/wordml" xmlns:w15="http://schemas.microsoft.com/office/word/2012/wordml" xmlns:w16cex="http://schemas.microsoft.com/office/word/2018/wordml/cex" xmlns:w16cid="http://schemas.microsoft.com/office/word/2016/wordml/cid" xmlns:w16="http://schemas.microsoft.com/office/word/2018/wordml" xmlns:w16sdtdh="http://schemas.microsoft.com/office/word/2020/wordml/sdtdatahash" xmlns:w16se="http://schemas.microsoft.com/office/word/2015/wordml/symex" xmlns:wpg="http://schemas.microsoft.com/office/word/2010/wordprocessingGroup" xmlns:wpi="http://schemas.microsoft.com/office/word/2010/wordprocessingInk" xmlns:wne="http://schemas.microsoft.com/office/word/2006/wordml" xmlns:wps="http://schemas.microsoft.com/office/word/2010/wordprocessingShape" mc:Ignorable="w14 w15 w16se w16cid w16 w16cex w16sdtdh wp14">
   <w:body>
     <w:p>
       <w:pPr>
@@ -222,7 +222,6 @@
         <w:t xml:space="preserve"> </w:t>
       </w:r>
       <w:proofErr w:type="spellStart"/>
-      <w:proofErr w:type="gramStart"/>
       <w:r>
         <w:rPr>
           <w:rFonts w:ascii="Bookman Old Style" w:hAnsi="Bookman Old Style"/>
@@ -236,7 +235,6 @@
         </w:rPr>
         <w:t xml:space="preserve"> :</w:t>
       </w:r>
-      <w:proofErr w:type="gramEnd"/>
     </w:p>
     <w:p>
       <w:pPr>
@@ -585,7 +583,21 @@
         <w:rPr>
           <w:rFonts w:ascii="Bookman Old Style" w:hAnsi="Bookman Old Style"/>
         </w:rPr>
-        <w:t xml:space="preserve"> nama </w:t>
+        <w:t xml:space="preserve"> </w:t>
+      </w:r>
+      <w:proofErr w:type="spellStart"/>
+      <w:r>
+        <w:rPr>
+          <w:rFonts w:ascii="Bookman Old Style" w:hAnsi="Bookman Old Style"/>
+        </w:rPr>
+        <w:t>nama</w:t>
+      </w:r>
+      <w:proofErr w:type="spellEnd"/>
+      <w:r>
+        <w:rPr>
+          <w:rFonts w:ascii="Bookman Old Style" w:hAnsi="Bookman Old Style"/>
+        </w:rPr>
+        <w:t xml:space="preserve"> </w:t>
       </w:r>
       <w:proofErr w:type="spellStart"/>
       <w:r>
@@ -644,7 +656,6 @@
         <w:t xml:space="preserve"> </w:t>
       </w:r>
       <w:proofErr w:type="spellStart"/>
-      <w:proofErr w:type="gramStart"/>
       <w:r>
         <w:rPr>
           <w:rFonts w:ascii="Bookman Old Style" w:hAnsi="Bookman Old Style"/>
@@ -658,7 +669,6 @@
         </w:rPr>
         <w:t xml:space="preserve"> :</w:t>
       </w:r>
-      <w:proofErr w:type="gramEnd"/>
     </w:p>
     <w:p>
       <w:pPr>
@@ -995,53 +1005,22 @@
         <w:rPr>
           <w:rFonts w:ascii="Bookman Old Style" w:hAnsi="Bookman Old Style"/>
         </w:rPr>
-        <w:t xml:space="preserve"> </w:t>
-      </w:r>
-      <w:proofErr w:type="gramStart"/>
-      <w:r>
-        <w:rPr>
-          <w:rFonts w:ascii="Bookman Old Style" w:hAnsi="Bookman Old Style"/>
-        </w:rPr>
-        <w:t>${</w:t>
-      </w:r>
-      <w:r>
-        <w:t xml:space="preserve"> </w:t>
-      </w:r>
-      <w:proofErr w:type="spellStart"/>
-      <w:r>
-        <w:rPr>
-          <w:rFonts w:ascii="Bookman Old Style" w:hAnsi="Bookman Old Style"/>
-        </w:rPr>
-        <w:t>no</w:t>
-      </w:r>
-      <w:proofErr w:type="gramEnd"/>
-      <w:r>
-        <w:rPr>
-          <w:rFonts w:ascii="Bookman Old Style" w:hAnsi="Bookman Old Style"/>
-        </w:rPr>
-        <w:t>_surat_</w:t>
-      </w:r>
-      <w:proofErr w:type="gramStart"/>
-      <w:r>
-        <w:rPr>
-          <w:rFonts w:ascii="Bookman Old Style" w:hAnsi="Bookman Old Style"/>
-        </w:rPr>
-        <w:t>kuasa</w:t>
-      </w:r>
-      <w:proofErr w:type="spellEnd"/>
-      <w:r>
-        <w:rPr>
-          <w:rFonts w:ascii="Bookman Old Style" w:hAnsi="Bookman Old Style"/>
-        </w:rPr>
-        <w:t xml:space="preserve"> </w:t>
-      </w:r>
+        <w:t xml:space="preserve"> ${</w:t>
+      </w:r>
+      <w:proofErr w:type="spellStart"/>
+      <w:r>
+        <w:rPr>
+          <w:rFonts w:ascii="Bookman Old Style" w:hAnsi="Bookman Old Style"/>
+        </w:rPr>
+        <w:t>no_surat_kuasa</w:t>
+      </w:r>
+      <w:proofErr w:type="spellEnd"/>
       <w:r>
         <w:rPr>
           <w:rFonts w:ascii="Bookman Old Style" w:hAnsi="Bookman Old Style"/>
         </w:rPr>
         <w:t>}</w:t>
       </w:r>
-      <w:proofErr w:type="gramEnd"/>
       <w:r>
         <w:rPr>
           <w:rFonts w:ascii="Bookman Old Style" w:hAnsi="Bookman Old Style"/>
@@ -1060,53 +1039,22 @@
         <w:rPr>
           <w:rFonts w:ascii="Bookman Old Style" w:hAnsi="Bookman Old Style"/>
         </w:rPr>
-        <w:t xml:space="preserve"> </w:t>
-      </w:r>
-      <w:proofErr w:type="gramStart"/>
-      <w:r>
-        <w:rPr>
-          <w:rFonts w:ascii="Bookman Old Style" w:hAnsi="Bookman Old Style"/>
-        </w:rPr>
-        <w:t>${</w:t>
-      </w:r>
-      <w:r>
-        <w:t xml:space="preserve"> </w:t>
-      </w:r>
-      <w:proofErr w:type="spellStart"/>
-      <w:r>
-        <w:rPr>
-          <w:rFonts w:ascii="Bookman Old Style" w:hAnsi="Bookman Old Style"/>
-        </w:rPr>
-        <w:t>tgl</w:t>
-      </w:r>
-      <w:proofErr w:type="gramEnd"/>
-      <w:r>
-        <w:rPr>
-          <w:rFonts w:ascii="Bookman Old Style" w:hAnsi="Bookman Old Style"/>
-        </w:rPr>
-        <w:t>_surat_</w:t>
-      </w:r>
-      <w:proofErr w:type="gramStart"/>
-      <w:r>
-        <w:rPr>
-          <w:rFonts w:ascii="Bookman Old Style" w:hAnsi="Bookman Old Style"/>
-        </w:rPr>
-        <w:t>kuasa</w:t>
-      </w:r>
-      <w:proofErr w:type="spellEnd"/>
-      <w:r>
-        <w:rPr>
-          <w:rFonts w:ascii="Bookman Old Style" w:hAnsi="Bookman Old Style"/>
-        </w:rPr>
-        <w:t xml:space="preserve"> </w:t>
-      </w:r>
+        <w:t xml:space="preserve"> ${</w:t>
+      </w:r>
+      <w:proofErr w:type="spellStart"/>
+      <w:r>
+        <w:rPr>
+          <w:rFonts w:ascii="Bookman Old Style" w:hAnsi="Bookman Old Style"/>
+        </w:rPr>
+        <w:t>tgl_surat_kuasa</w:t>
+      </w:r>
+      <w:proofErr w:type="spellEnd"/>
       <w:r>
         <w:rPr>
           <w:rFonts w:ascii="Bookman Old Style" w:hAnsi="Bookman Old Style"/>
         </w:rPr>
         <w:t>}</w:t>
       </w:r>
-      <w:proofErr w:type="gramEnd"/>
     </w:p>
     <w:tbl>
       <w:tblPr>
@@ -1179,7 +1127,21 @@
               <w:rPr>
                 <w:rFonts w:ascii="Bookman Old Style" w:hAnsi="Bookman Old Style"/>
               </w:rPr>
-              <w:t xml:space="preserve"> Hak </w:t>
+              <w:t xml:space="preserve"> </w:t>
+            </w:r>
+            <w:proofErr w:type="spellStart"/>
+            <w:r>
+              <w:rPr>
+                <w:rFonts w:ascii="Bookman Old Style" w:hAnsi="Bookman Old Style"/>
+              </w:rPr>
+              <w:t>Hak</w:t>
+            </w:r>
+            <w:proofErr w:type="spellEnd"/>
+            <w:r>
+              <w:rPr>
+                <w:rFonts w:ascii="Bookman Old Style" w:hAnsi="Bookman Old Style"/>
+              </w:rPr>
+              <w:t xml:space="preserve"> </w:t>
             </w:r>
             <w:proofErr w:type="spellStart"/>
             <w:r>
@@ -1447,16 +1409,8 @@
         <w:rPr>
           <w:rFonts w:ascii="Bookman Old Style" w:hAnsi="Bookman Old Style"/>
         </w:rPr>
-        <w:t xml:space="preserve"> </w:t>
-      </w:r>
-      <w:proofErr w:type="gramStart"/>
-      <w:r>
-        <w:rPr>
-          <w:rFonts w:ascii="Bookman Old Style" w:hAnsi="Bookman Old Style"/>
-        </w:rPr>
-        <w:t>Negara :</w:t>
-      </w:r>
-      <w:proofErr w:type="gramEnd"/>
+        <w:t xml:space="preserve"> Negara :</w:t>
+      </w:r>
     </w:p>
     <w:p>
       <w:pPr>
@@ -1608,8 +1562,16 @@
         <w:rPr>
           <w:rFonts w:ascii="Bookman Old Style" w:hAnsi="Bookman Old Style"/>
         </w:rPr>
-        <w:t xml:space="preserve"> Hak</w:t>
-      </w:r>
+        <w:t xml:space="preserve"> </w:t>
+      </w:r>
+      <w:proofErr w:type="spellStart"/>
+      <w:r>
+        <w:rPr>
+          <w:rFonts w:ascii="Bookman Old Style" w:hAnsi="Bookman Old Style"/>
+        </w:rPr>
+        <w:t>Hak</w:t>
+      </w:r>
+      <w:proofErr w:type="spellEnd"/>
       <w:r>
         <w:rPr>
           <w:rFonts w:ascii="Bookman Old Style" w:hAnsi="Bookman Old Style"/>
@@ -1623,11 +1585,19 @@
         </w:rPr>
         <w:t xml:space="preserve"> </w:t>
       </w:r>
-      <w:r>
-        <w:rPr>
-          <w:rFonts w:ascii="Bookman Old Style" w:hAnsi="Bookman Old Style"/>
-        </w:rPr>
-        <w:t>Hak ${</w:t>
+      <w:proofErr w:type="spellStart"/>
+      <w:r>
+        <w:rPr>
+          <w:rFonts w:ascii="Bookman Old Style" w:hAnsi="Bookman Old Style"/>
+        </w:rPr>
+        <w:t>Hak</w:t>
+      </w:r>
+      <w:proofErr w:type="spellEnd"/>
+      <w:r>
+        <w:rPr>
+          <w:rFonts w:ascii="Bookman Old Style" w:hAnsi="Bookman Old Style"/>
+        </w:rPr>
+        <w:t xml:space="preserve"> ${</w:t>
       </w:r>
       <w:proofErr w:type="spellStart"/>
       <w:r>
@@ -1805,19 +1775,7 @@
         <w:rPr>
           <w:rFonts w:ascii="Bookman Old Style" w:hAnsi="Bookman Old Style"/>
         </w:rPr>
-        <w:t>${lampiran</w:t>
-      </w:r>
-      <w:r>
-        <w:rPr>
-          <w:rFonts w:ascii="Bookman Old Style" w:hAnsi="Bookman Old Style"/>
-        </w:rPr>
-        <w:t>2</w:t>
-      </w:r>
-      <w:r>
-        <w:rPr>
-          <w:rFonts w:ascii="Bookman Old Style" w:hAnsi="Bookman Old Style"/>
-        </w:rPr>
-        <w:t>}</w:t>
+        <w:t>${lampiran2}</w:t>
       </w:r>
     </w:p>
     <w:p>
@@ -1836,19 +1794,7 @@
         <w:rPr>
           <w:rFonts w:ascii="Bookman Old Style" w:hAnsi="Bookman Old Style"/>
         </w:rPr>
-        <w:t>${lampiran</w:t>
-      </w:r>
-      <w:r>
-        <w:rPr>
-          <w:rFonts w:ascii="Bookman Old Style" w:hAnsi="Bookman Old Style"/>
-        </w:rPr>
-        <w:t>3</w:t>
-      </w:r>
-      <w:r>
-        <w:rPr>
-          <w:rFonts w:ascii="Bookman Old Style" w:hAnsi="Bookman Old Style"/>
-        </w:rPr>
-        <w:t>}</w:t>
+        <w:t>${lampiran3}</w:t>
       </w:r>
     </w:p>
     <w:p>
@@ -1867,19 +1813,7 @@
         <w:rPr>
           <w:rFonts w:ascii="Bookman Old Style" w:hAnsi="Bookman Old Style"/>
         </w:rPr>
-        <w:t>${lampiran</w:t>
-      </w:r>
-      <w:r>
-        <w:rPr>
-          <w:rFonts w:ascii="Bookman Old Style" w:hAnsi="Bookman Old Style"/>
-        </w:rPr>
-        <w:t>4</w:t>
-      </w:r>
-      <w:r>
-        <w:rPr>
-          <w:rFonts w:ascii="Bookman Old Style" w:hAnsi="Bookman Old Style"/>
-        </w:rPr>
-        <w:t>}</w:t>
+        <w:t>${lampiran4}</w:t>
       </w:r>
     </w:p>
     <w:p>
@@ -1898,19 +1832,7 @@
         <w:rPr>
           <w:rFonts w:ascii="Bookman Old Style" w:hAnsi="Bookman Old Style"/>
         </w:rPr>
-        <w:t>${lampiran</w:t>
-      </w:r>
-      <w:r>
-        <w:rPr>
-          <w:rFonts w:ascii="Bookman Old Style" w:hAnsi="Bookman Old Style"/>
-        </w:rPr>
-        <w:t>5</w:t>
-      </w:r>
-      <w:r>
-        <w:rPr>
-          <w:rFonts w:ascii="Bookman Old Style" w:hAnsi="Bookman Old Style"/>
-        </w:rPr>
-        <w:t>}</w:t>
+        <w:t>${lampiran5}</w:t>
       </w:r>
     </w:p>
     <w:p>
@@ -1929,19 +1851,7 @@
         <w:rPr>
           <w:rFonts w:ascii="Bookman Old Style" w:hAnsi="Bookman Old Style"/>
         </w:rPr>
-        <w:t>${lampiran</w:t>
-      </w:r>
-      <w:r>
-        <w:rPr>
-          <w:rFonts w:ascii="Bookman Old Style" w:hAnsi="Bookman Old Style"/>
-        </w:rPr>
-        <w:t>6</w:t>
-      </w:r>
-      <w:r>
-        <w:rPr>
-          <w:rFonts w:ascii="Bookman Old Style" w:hAnsi="Bookman Old Style"/>
-        </w:rPr>
-        <w:t>}</w:t>
+        <w:t>${lampiran6}</w:t>
       </w:r>
     </w:p>
     <w:p>
@@ -1960,19 +1870,7 @@
         <w:rPr>
           <w:rFonts w:ascii="Bookman Old Style" w:hAnsi="Bookman Old Style"/>
         </w:rPr>
-        <w:t>${lampiran</w:t>
-      </w:r>
-      <w:r>
-        <w:rPr>
-          <w:rFonts w:ascii="Bookman Old Style" w:hAnsi="Bookman Old Style"/>
-        </w:rPr>
-        <w:t>7</w:t>
-      </w:r>
-      <w:r>
-        <w:rPr>
-          <w:rFonts w:ascii="Bookman Old Style" w:hAnsi="Bookman Old Style"/>
-        </w:rPr>
-        <w:t>}</w:t>
+        <w:t>${lampiran7}</w:t>
       </w:r>
     </w:p>
     <w:p>
@@ -2076,7 +1974,7 @@
 </file>
 
 <file path=word/numbering.xml><?xml version="1.0" encoding="utf-8"?>
-<w:numbering xmlns:wpc="http://schemas.microsoft.com/office/word/2010/wordprocessingCanvas" xmlns:cx="http://schemas.microsoft.com/office/drawing/2014/chartex" xmlns:cx1="http://schemas.microsoft.com/office/drawing/2015/9/8/chartex" xmlns:cx2="http://schemas.microsoft.com/office/drawing/2015/10/21/chartex" xmlns:cx3="http://schemas.microsoft.com/office/drawing/2016/5/9/chartex" xmlns:cx4="http://schemas.microsoft.com/office/drawing/2016/5/10/chartex" xmlns:cx5="http://schemas.microsoft.com/office/drawing/2016/5/11/chartex" xmlns:cx6="http://schemas.microsoft.com/office/drawing/2016/5/12/chartex" xmlns:cx7="http://schemas.microsoft.com/office/drawing/2016/5/13/chartex" xmlns:cx8="http://schemas.microsoft.com/office/drawing/2016/5/14/chartex" xmlns:mc="http://schemas.openxmlformats.org/markup-compatibility/2006" xmlns:aink="http://schemas.microsoft.com/office/drawing/2016/ink" xmlns:am3d="http://schemas.microsoft.com/office/drawing/2017/model3d" xmlns:o="urn:schemas-microsoft-com:office:office" xmlns:oel="http://schemas.microsoft.com/office/2019/extlst" xmlns:r="http://schemas.openxmlformats.org/officeDocument/2006/relationships" xmlns:m="http://schemas.openxmlformats.org/officeDocument/2006/math" xmlns:v="urn:schemas-microsoft-com:vml" xmlns:wp14="http://schemas.microsoft.com/office/word/2010/wordprocessingDrawing" xmlns:wp="http://schemas.openxmlformats.org/drawingml/2006/wordprocessingDrawing" xmlns:w10="urn:schemas-microsoft-com:office:word" xmlns:w="http://schemas.openxmlformats.org/wordprocessingml/2006/main" xmlns:w14="http://schemas.microsoft.com/office/word/2010/wordml" xmlns:w15="http://schemas.microsoft.com/office/word/2012/wordml" xmlns:w16cex="http://schemas.microsoft.com/office/word/2018/wordml/cex" xmlns:w16cid="http://schemas.microsoft.com/office/word/2016/wordml/cid" xmlns:w16="http://schemas.microsoft.com/office/word/2018/wordml" xmlns:w16du="http://schemas.microsoft.com/office/word/2023/wordml/word16du" xmlns:w16sdtdh="http://schemas.microsoft.com/office/word/2020/wordml/sdtdatahash" xmlns:w16sdtfl="http://schemas.microsoft.com/office/word/2024/wordml/sdtformatlock" xmlns:w16se="http://schemas.microsoft.com/office/word/2015/wordml/symex" xmlns:wpg="http://schemas.microsoft.com/office/word/2010/wordprocessingGroup" xmlns:wpi="http://schemas.microsoft.com/office/word/2010/wordprocessingInk" xmlns:wne="http://schemas.microsoft.com/office/word/2006/wordml" xmlns:wps="http://schemas.microsoft.com/office/word/2010/wordprocessingShape" mc:Ignorable="w14 w15 w16se w16cid w16 w16cex w16sdtdh w16sdtfl w16du wp14">
+<w:numbering xmlns:wpc="http://schemas.microsoft.com/office/word/2010/wordprocessingCanvas" xmlns:cx="http://schemas.microsoft.com/office/drawing/2014/chartex" xmlns:cx1="http://schemas.microsoft.com/office/drawing/2015/9/8/chartex" xmlns:cx2="http://schemas.microsoft.com/office/drawing/2015/10/21/chartex" xmlns:cx3="http://schemas.microsoft.com/office/drawing/2016/5/9/chartex" xmlns:cx4="http://schemas.microsoft.com/office/drawing/2016/5/10/chartex" xmlns:cx5="http://schemas.microsoft.com/office/drawing/2016/5/11/chartex" xmlns:cx6="http://schemas.microsoft.com/office/drawing/2016/5/12/chartex" xmlns:cx7="http://schemas.microsoft.com/office/drawing/2016/5/13/chartex" xmlns:cx8="http://schemas.microsoft.com/office/drawing/2016/5/14/chartex" xmlns:mc="http://schemas.openxmlformats.org/markup-compatibility/2006" xmlns:aink="http://schemas.microsoft.com/office/drawing/2016/ink" xmlns:am3d="http://schemas.microsoft.com/office/drawing/2017/model3d" xmlns:o="urn:schemas-microsoft-com:office:office" xmlns:r="http://schemas.openxmlformats.org/officeDocument/2006/relationships" xmlns:m="http://schemas.openxmlformats.org/officeDocument/2006/math" xmlns:v="urn:schemas-microsoft-com:vml" xmlns:wp14="http://schemas.microsoft.com/office/word/2010/wordprocessingDrawing" xmlns:wp="http://schemas.openxmlformats.org/drawingml/2006/wordprocessingDrawing" xmlns:w10="urn:schemas-microsoft-com:office:word" xmlns:w="http://schemas.openxmlformats.org/wordprocessingml/2006/main" xmlns:w14="http://schemas.microsoft.com/office/word/2010/wordml" xmlns:w15="http://schemas.microsoft.com/office/word/2012/wordml" xmlns:w16cex="http://schemas.microsoft.com/office/word/2018/wordml/cex" xmlns:w16cid="http://schemas.microsoft.com/office/word/2016/wordml/cid" xmlns:w16="http://schemas.microsoft.com/office/word/2018/wordml" xmlns:w16sdtdh="http://schemas.microsoft.com/office/word/2020/wordml/sdtdatahash" xmlns:w16se="http://schemas.microsoft.com/office/word/2015/wordml/symex" xmlns:wpg="http://schemas.microsoft.com/office/word/2010/wordprocessingGroup" xmlns:wpi="http://schemas.microsoft.com/office/word/2010/wordprocessingInk" xmlns:wne="http://schemas.microsoft.com/office/word/2006/wordml" xmlns:wps="http://schemas.microsoft.com/office/word/2010/wordprocessingShape" mc:Ignorable="w14 w15 w16se w16cid w16 w16cex w16sdtdh wp14">
   <w:abstractNum w:abstractNumId="0" w15:restartNumberingAfterBreak="0">
     <w:nsid w:val="44B46A09"/>
     <w:multiLevelType w:val="hybridMultilevel"/>
@@ -2255,17 +2153,17 @@
       </w:pPr>
     </w:lvl>
   </w:abstractNum>
-  <w:num w:numId="1" w16cid:durableId="483275292">
+  <w:num w:numId="1">
     <w:abstractNumId w:val="0"/>
   </w:num>
-  <w:num w:numId="2" w16cid:durableId="1022904431">
+  <w:num w:numId="2">
     <w:abstractNumId w:val="1"/>
   </w:num>
 </w:numbering>
 </file>
 
 <file path=word/styles.xml><?xml version="1.0" encoding="utf-8"?>
-<w:styles xmlns:mc="http://schemas.openxmlformats.org/markup-compatibility/2006" xmlns:r="http://schemas.openxmlformats.org/officeDocument/2006/relationships" xmlns:w="http://schemas.openxmlformats.org/wordprocessingml/2006/main" xmlns:w14="http://schemas.microsoft.com/office/word/2010/wordml" xmlns:w15="http://schemas.microsoft.com/office/word/2012/wordml" xmlns:w16cex="http://schemas.microsoft.com/office/word/2018/wordml/cex" xmlns:w16cid="http://schemas.microsoft.com/office/word/2016/wordml/cid" xmlns:w16="http://schemas.microsoft.com/office/word/2018/wordml" xmlns:w16du="http://schemas.microsoft.com/office/word/2023/wordml/word16du" xmlns:w16sdtdh="http://schemas.microsoft.com/office/word/2020/wordml/sdtdatahash" xmlns:w16sdtfl="http://schemas.microsoft.com/office/word/2024/wordml/sdtformatlock" xmlns:w16se="http://schemas.microsoft.com/office/word/2015/wordml/symex" mc:Ignorable="w14 w15 w16se w16cid w16 w16cex w16sdtdh w16sdtfl w16du">
+<w:styles xmlns:mc="http://schemas.openxmlformats.org/markup-compatibility/2006" xmlns:r="http://schemas.openxmlformats.org/officeDocument/2006/relationships" xmlns:w="http://schemas.openxmlformats.org/wordprocessingml/2006/main" xmlns:w14="http://schemas.microsoft.com/office/word/2010/wordml" xmlns:w15="http://schemas.microsoft.com/office/word/2012/wordml" xmlns:w16cex="http://schemas.microsoft.com/office/word/2018/wordml/cex" xmlns:w16cid="http://schemas.microsoft.com/office/word/2016/wordml/cid" xmlns:w16="http://schemas.microsoft.com/office/word/2018/wordml" xmlns:w16sdtdh="http://schemas.microsoft.com/office/word/2020/wordml/sdtdatahash" xmlns:w16se="http://schemas.microsoft.com/office/word/2015/wordml/symex" mc:Ignorable="w14 w15 w16se w16cid w16 w16cex w16sdtdh">
   <w:docDefaults>
     <w:rPrDefault>
       <w:rPr>

</xml_diff>